<commit_message>
creacion de archivos lab 2
</commit_message>
<xml_diff>
--- a/Lab_1/Reporte Lab 1.docx
+++ b/Lab_1/Reporte Lab 1.docx
@@ -2975,6 +2975,36 @@
         <w:t>Github</w:t>
       </w:r>
       <w:proofErr w:type="spellEnd"/>
+    </w:p>
+    <w:p>
+      <w:pPr>
+        <w:rPr>
+          <w:lang w:val="es-GT"/>
+        </w:rPr>
+      </w:pPr>
+    </w:p>
+    <w:p>
+      <w:pPr>
+        <w:rPr>
+          <w:lang w:val="es-GT"/>
+        </w:rPr>
+      </w:pPr>
+      <w:hyperlink r:id="rId10" w:history="1">
+        <w:r>
+          <w:rPr>
+            <w:rStyle w:val="Hyperlink"/>
+            <w:lang w:val="es-GT"/>
+          </w:rPr>
+          <w:t>https://github.com/RodDia2/Labs_Digital_2</w:t>
+        </w:r>
+      </w:hyperlink>
+    </w:p>
+    <w:p>
+      <w:pPr>
+        <w:rPr>
+          <w:lang w:val="es-GT"/>
+        </w:rPr>
+      </w:pPr>
     </w:p>
     <w:p>
       <w:pPr>
@@ -3492,6 +3522,29 @@
       <w:color w:val="2F5496" w:themeColor="accent1" w:themeShade="BF"/>
       <w:sz w:val="32"/>
       <w:szCs w:val="32"/>
+    </w:rPr>
+  </w:style>
+  <w:style w:type="character" w:styleId="Hyperlink">
+    <w:name w:val="Hyperlink"/>
+    <w:basedOn w:val="DefaultParagraphFont"/>
+    <w:uiPriority w:val="99"/>
+    <w:unhideWhenUsed/>
+    <w:rsid w:val="00F022FE"/>
+    <w:rPr>
+      <w:color w:val="0563C1" w:themeColor="hyperlink"/>
+      <w:u w:val="single"/>
+    </w:rPr>
+  </w:style>
+  <w:style w:type="character" w:styleId="UnresolvedMention">
+    <w:name w:val="Unresolved Mention"/>
+    <w:basedOn w:val="DefaultParagraphFont"/>
+    <w:uiPriority w:val="99"/>
+    <w:semiHidden/>
+    <w:unhideWhenUsed/>
+    <w:rsid w:val="00F022FE"/>
+    <w:rPr>
+      <w:color w:val="605E5C"/>
+      <w:shd w:val="clear" w:color="auto" w:fill="E1DFDD"/>
     </w:rPr>
   </w:style>
 </w:styles>

</xml_diff>